<commit_message>
Reestruturação de formatação para inclusão no ficheiro "Requisitos"
</commit_message>
<xml_diff>
--- a/Parser/Parser_strings.docx
+++ b/Parser/Parser_strings.docx
@@ -36,8 +36,99 @@
           <w:szCs w:val="28"/>
           <w:lang w:eastAsia="pt-PT"/>
         </w:rPr>
-        <w:t>Req-ParserStrings</w:t>
-      </w:r>
+        <w:t xml:space="preserve">PARS.04.00 - </w:t>
+      </w:r>
+      <w:r>
+        <w:rPr>
+          <w:rFonts w:ascii="Calibri" w:eastAsia="Times New Roman" w:hAnsi="Calibri" w:cs="Calibri"/>
+          <w:sz w:val="28"/>
+          <w:szCs w:val="28"/>
+          <w:lang w:eastAsia="pt-PT"/>
+        </w:rPr>
+        <w:t xml:space="preserve">Uma string é uma cadeia de carateres </w:t>
+      </w:r>
+      <w:r>
+        <w:rPr>
+          <w:rFonts w:ascii="Calibri" w:eastAsia="Times New Roman" w:hAnsi="Calibri" w:cs="Calibri"/>
+          <w:sz w:val="28"/>
+          <w:szCs w:val="28"/>
+          <w:lang w:eastAsia="pt-PT"/>
+        </w:rPr>
+        <w:t xml:space="preserve">ASCII </w:t>
+      </w:r>
+      <w:r>
+        <w:rPr>
+          <w:rFonts w:ascii="Calibri" w:eastAsia="Times New Roman" w:hAnsi="Calibri" w:cs="Calibri"/>
+          <w:sz w:val="28"/>
+          <w:szCs w:val="28"/>
+          <w:lang w:eastAsia="pt-PT"/>
+        </w:rPr>
+        <w:t>delimitados por aspas</w:t>
+      </w:r>
+      <w:r>
+        <w:rPr>
+          <w:rFonts w:ascii="Calibri" w:eastAsia="Times New Roman" w:hAnsi="Calibri" w:cs="Calibri"/>
+          <w:sz w:val="28"/>
+          <w:szCs w:val="28"/>
+          <w:lang w:eastAsia="pt-PT"/>
+        </w:rPr>
+        <w:t>, que são armazenadas em "instâncias" da classe String</w:t>
+      </w:r>
+    </w:p>
+    <w:p>
+      <w:pPr>
+        <w:spacing w:after="0" w:line="240" w:lineRule="auto"/>
+        <w:jc w:val="both"/>
+        <w:rPr>
+          <w:rFonts w:ascii="Calibri" w:eastAsia="Times New Roman" w:hAnsi="Calibri" w:cs="Calibri"/>
+          <w:sz w:val="28"/>
+          <w:szCs w:val="28"/>
+          <w:lang w:eastAsia="pt-PT"/>
+        </w:rPr>
+      </w:pPr>
+    </w:p>
+    <w:p>
+      <w:pPr>
+        <w:spacing w:after="0" w:line="240" w:lineRule="auto"/>
+        <w:ind w:firstLine="708"/>
+        <w:rPr>
+          <w:rFonts w:ascii="Calibri" w:eastAsia="Times New Roman" w:hAnsi="Calibri" w:cs="Calibri"/>
+          <w:sz w:val="28"/>
+          <w:szCs w:val="28"/>
+          <w:lang w:eastAsia="pt-PT"/>
+        </w:rPr>
+      </w:pPr>
+      <w:r>
+        <w:rPr>
+          <w:rFonts w:ascii="Calibri" w:eastAsia="Times New Roman" w:hAnsi="Calibri" w:cs="Calibri"/>
+          <w:sz w:val="28"/>
+          <w:szCs w:val="28"/>
+          <w:lang w:eastAsia="pt-PT"/>
+        </w:rPr>
+        <w:t>String ola = “Ola Mundo!”</w:t>
+      </w:r>
+    </w:p>
+    <w:p>
+      <w:pPr>
+        <w:spacing w:after="0" w:line="240" w:lineRule="auto"/>
+        <w:rPr>
+          <w:rFonts w:ascii="Calibri" w:eastAsia="Times New Roman" w:hAnsi="Calibri" w:cs="Calibri"/>
+          <w:sz w:val="28"/>
+          <w:szCs w:val="28"/>
+          <w:lang w:eastAsia="pt-PT"/>
+        </w:rPr>
+      </w:pPr>
+    </w:p>
+    <w:p>
+      <w:pPr>
+        <w:spacing w:after="0" w:line="240" w:lineRule="auto"/>
+        <w:rPr>
+          <w:rFonts w:ascii="Calibri" w:eastAsia="Times New Roman" w:hAnsi="Calibri" w:cs="Calibri"/>
+          <w:sz w:val="28"/>
+          <w:szCs w:val="28"/>
+          <w:lang w:eastAsia="pt-PT"/>
+        </w:rPr>
+      </w:pPr>
       <w:r>
         <w:rPr>
           <w:rFonts w:ascii="Calibri" w:eastAsia="Times New Roman" w:hAnsi="Calibri" w:cs="Calibri"/>
@@ -46,108 +137,8 @@
           <w:szCs w:val="28"/>
           <w:lang w:eastAsia="pt-PT"/>
         </w:rPr>
-        <w:t>-01</w:t>
-      </w:r>
-      <w:r>
-        <w:rPr>
-          <w:rFonts w:ascii="Calibri" w:eastAsia="Times New Roman" w:hAnsi="Calibri" w:cs="Calibri"/>
-          <w:sz w:val="28"/>
-          <w:szCs w:val="28"/>
-          <w:lang w:eastAsia="pt-PT"/>
-        </w:rPr>
-        <w:t>-</w:t>
-      </w:r>
-      <w:r>
-        <w:rPr>
-          <w:rFonts w:ascii="Calibri" w:eastAsia="Times New Roman" w:hAnsi="Calibri" w:cs="Calibri"/>
-          <w:sz w:val="28"/>
-          <w:szCs w:val="28"/>
-          <w:lang w:eastAsia="pt-PT"/>
-        </w:rPr>
-        <w:t xml:space="preserve">Uma string é uma cadeia de carateres </w:t>
-      </w:r>
-      <w:r>
-        <w:rPr>
-          <w:rFonts w:ascii="Calibri" w:eastAsia="Times New Roman" w:hAnsi="Calibri" w:cs="Calibri"/>
-          <w:sz w:val="28"/>
-          <w:szCs w:val="28"/>
-          <w:lang w:eastAsia="pt-PT"/>
-        </w:rPr>
-        <w:t xml:space="preserve">ASCII </w:t>
-      </w:r>
-      <w:r>
-        <w:rPr>
-          <w:rFonts w:ascii="Calibri" w:eastAsia="Times New Roman" w:hAnsi="Calibri" w:cs="Calibri"/>
-          <w:sz w:val="28"/>
-          <w:szCs w:val="28"/>
-          <w:lang w:eastAsia="pt-PT"/>
-        </w:rPr>
-        <w:t>delimitados por aspas</w:t>
-      </w:r>
-      <w:r>
-        <w:rPr>
-          <w:rFonts w:ascii="Calibri" w:eastAsia="Times New Roman" w:hAnsi="Calibri" w:cs="Calibri"/>
-          <w:sz w:val="28"/>
-          <w:szCs w:val="28"/>
-          <w:lang w:eastAsia="pt-PT"/>
-        </w:rPr>
-        <w:t>, que são armazenadas em "instâncias" da classe String</w:t>
-      </w:r>
-    </w:p>
-    <w:p>
-      <w:pPr>
-        <w:spacing w:after="0" w:line="240" w:lineRule="auto"/>
-        <w:jc w:val="both"/>
-        <w:rPr>
-          <w:rFonts w:ascii="Calibri" w:eastAsia="Times New Roman" w:hAnsi="Calibri" w:cs="Calibri"/>
-          <w:sz w:val="28"/>
-          <w:szCs w:val="28"/>
-          <w:lang w:eastAsia="pt-PT"/>
-        </w:rPr>
-      </w:pPr>
-    </w:p>
-    <w:p>
-      <w:pPr>
-        <w:spacing w:after="0" w:line="240" w:lineRule="auto"/>
-        <w:ind w:firstLine="708"/>
-        <w:rPr>
-          <w:rFonts w:ascii="Calibri" w:eastAsia="Times New Roman" w:hAnsi="Calibri" w:cs="Calibri"/>
-          <w:sz w:val="28"/>
-          <w:szCs w:val="28"/>
-          <w:lang w:eastAsia="pt-PT"/>
-        </w:rPr>
-      </w:pPr>
-      <w:r>
-        <w:rPr>
-          <w:rFonts w:ascii="Calibri" w:eastAsia="Times New Roman" w:hAnsi="Calibri" w:cs="Calibri"/>
-          <w:sz w:val="28"/>
-          <w:szCs w:val="28"/>
-          <w:lang w:eastAsia="pt-PT"/>
-        </w:rPr>
-        <w:t>String ola = “Ola Mundo!”</w:t>
-      </w:r>
-    </w:p>
-    <w:p>
-      <w:pPr>
-        <w:spacing w:after="0" w:line="240" w:lineRule="auto"/>
-        <w:rPr>
-          <w:rFonts w:ascii="Calibri" w:eastAsia="Times New Roman" w:hAnsi="Calibri" w:cs="Calibri"/>
-          <w:sz w:val="28"/>
-          <w:szCs w:val="28"/>
-          <w:lang w:eastAsia="pt-PT"/>
-        </w:rPr>
-      </w:pPr>
-    </w:p>
-    <w:p>
-      <w:pPr>
-        <w:spacing w:after="0" w:line="240" w:lineRule="auto"/>
-        <w:rPr>
-          <w:rFonts w:ascii="Calibri" w:eastAsia="Times New Roman" w:hAnsi="Calibri" w:cs="Calibri"/>
-          <w:sz w:val="28"/>
-          <w:szCs w:val="28"/>
-          <w:lang w:eastAsia="pt-PT"/>
-        </w:rPr>
-      </w:pPr>
+        <w:t>PARS.04.01</w:t>
+      </w:r>
       <w:r>
         <w:rPr>
           <w:rFonts w:ascii="Calibri" w:eastAsia="Times New Roman" w:hAnsi="Calibri" w:cs="Calibri"/>
@@ -156,16 +147,7 @@
           <w:szCs w:val="28"/>
           <w:lang w:eastAsia="pt-PT"/>
         </w:rPr>
-        <w:t>Req-ParserStrings-02</w:t>
-      </w:r>
-      <w:r>
-        <w:rPr>
-          <w:rFonts w:ascii="Calibri" w:eastAsia="Times New Roman" w:hAnsi="Calibri" w:cs="Calibri"/>
-          <w:sz w:val="28"/>
-          <w:szCs w:val="28"/>
-          <w:lang w:eastAsia="pt-PT"/>
-        </w:rPr>
-        <w:t xml:space="preserve">- </w:t>
+        <w:t xml:space="preserve"> - </w:t>
       </w:r>
       <w:r>
         <w:rPr>
@@ -215,16 +197,17 @@
           <w:szCs w:val="28"/>
           <w:lang w:eastAsia="pt-PT"/>
         </w:rPr>
-        <w:t>Req-ParserStrings-03</w:t>
-      </w:r>
-      <w:r>
-        <w:rPr>
-          <w:rFonts w:ascii="Calibri" w:eastAsia="Times New Roman" w:hAnsi="Calibri" w:cs="Calibri"/>
-          <w:sz w:val="28"/>
-          <w:szCs w:val="28"/>
-          <w:lang w:eastAsia="pt-PT"/>
-        </w:rPr>
-        <w:t xml:space="preserve">- </w:t>
+        <w:t>PARS.04.02</w:t>
+      </w:r>
+      <w:r>
+        <w:rPr>
+          <w:rFonts w:ascii="Calibri" w:eastAsia="Times New Roman" w:hAnsi="Calibri" w:cs="Calibri"/>
+          <w:b/>
+          <w:sz w:val="28"/>
+          <w:szCs w:val="28"/>
+          <w:lang w:eastAsia="pt-PT"/>
+        </w:rPr>
+        <w:t xml:space="preserve"> - </w:t>
       </w:r>
       <w:r>
         <w:rPr>
@@ -447,16 +430,17 @@
           <w:szCs w:val="28"/>
           <w:lang w:eastAsia="pt-PT"/>
         </w:rPr>
-        <w:t>Req-ParserStrings-04</w:t>
-      </w:r>
-      <w:r>
-        <w:rPr>
-          <w:rFonts w:ascii="Calibri" w:eastAsia="Times New Roman" w:hAnsi="Calibri" w:cs="Calibri"/>
-          <w:sz w:val="28"/>
-          <w:szCs w:val="28"/>
-          <w:lang w:eastAsia="pt-PT"/>
-        </w:rPr>
-        <w:t xml:space="preserve">- </w:t>
+        <w:t>PARS.04.03</w:t>
+      </w:r>
+      <w:r>
+        <w:rPr>
+          <w:rFonts w:ascii="Calibri" w:eastAsia="Times New Roman" w:hAnsi="Calibri" w:cs="Calibri"/>
+          <w:b/>
+          <w:sz w:val="28"/>
+          <w:szCs w:val="28"/>
+          <w:lang w:eastAsia="pt-PT"/>
+        </w:rPr>
+        <w:t xml:space="preserve"> - </w:t>
       </w:r>
       <w:r>
         <w:rPr>
@@ -497,16 +481,17 @@
           <w:szCs w:val="28"/>
           <w:lang w:eastAsia="pt-PT"/>
         </w:rPr>
-        <w:t>Req-ParserStrings-05</w:t>
-      </w:r>
-      <w:r>
-        <w:rPr>
-          <w:rFonts w:ascii="Calibri" w:eastAsia="Times New Roman" w:hAnsi="Calibri" w:cs="Calibri"/>
-          <w:sz w:val="28"/>
-          <w:szCs w:val="28"/>
-          <w:lang w:eastAsia="pt-PT"/>
-        </w:rPr>
-        <w:t xml:space="preserve">- </w:t>
+        <w:t>PARS.04.04</w:t>
+      </w:r>
+      <w:r>
+        <w:rPr>
+          <w:rFonts w:ascii="Calibri" w:eastAsia="Times New Roman" w:hAnsi="Calibri" w:cs="Calibri"/>
+          <w:b/>
+          <w:sz w:val="28"/>
+          <w:szCs w:val="28"/>
+          <w:lang w:eastAsia="pt-PT"/>
+        </w:rPr>
+        <w:t xml:space="preserve"> - </w:t>
       </w:r>
       <w:r>
         <w:rPr>
@@ -555,16 +540,19 @@
           <w:szCs w:val="28"/>
           <w:lang w:eastAsia="pt-PT"/>
         </w:rPr>
-        <w:t>Req-ParserStrings-06</w:t>
-      </w:r>
-      <w:r>
-        <w:rPr>
-          <w:rFonts w:ascii="Calibri" w:eastAsia="Times New Roman" w:hAnsi="Calibri" w:cs="Calibri"/>
-          <w:sz w:val="28"/>
-          <w:szCs w:val="28"/>
-          <w:lang w:eastAsia="pt-PT"/>
-        </w:rPr>
-        <w:t xml:space="preserve">- </w:t>
+        <w:t>PARS.04.05</w:t>
+      </w:r>
+      <w:bookmarkStart w:id="0" w:name="_GoBack"/>
+      <w:bookmarkEnd w:id="0"/>
+      <w:r>
+        <w:rPr>
+          <w:rFonts w:ascii="Calibri" w:eastAsia="Times New Roman" w:hAnsi="Calibri" w:cs="Calibri"/>
+          <w:b/>
+          <w:sz w:val="28"/>
+          <w:szCs w:val="28"/>
+          <w:lang w:eastAsia="pt-PT"/>
+        </w:rPr>
+        <w:t xml:space="preserve"> - </w:t>
       </w:r>
       <w:r>
         <w:rPr>
@@ -599,17 +587,7 @@
           <w:sz w:val="28"/>
           <w:szCs w:val="28"/>
         </w:rPr>
-        <w:t xml:space="preserve">valores de tipos nativos </w:t>
-      </w:r>
-      <w:bookmarkStart w:id="0" w:name="_GoBack"/>
-      <w:bookmarkEnd w:id="0"/>
-      <w:r>
-        <w:rPr>
-          <w:rStyle w:val="a"/>
-          <w:sz w:val="28"/>
-          <w:szCs w:val="28"/>
-        </w:rPr>
-        <w:t>para strings e vice-versa</w:t>
+        <w:t>valores de tipos nativos para strings e vice-versa</w:t>
       </w:r>
     </w:p>
     <w:p>

</xml_diff>

<commit_message>
Encerro das páginas de requisitos/documentação
</commit_message>
<xml_diff>
--- a/Parser/Parser_strings.docx
+++ b/Parser/Parser_strings.docx
@@ -137,8 +137,48 @@
           <w:szCs w:val="28"/>
           <w:lang w:eastAsia="pt-PT"/>
         </w:rPr>
-        <w:t>PARS.04.01</w:t>
-      </w:r>
+        <w:t xml:space="preserve">PARS.04.01 - </w:t>
+      </w:r>
+      <w:r>
+        <w:rPr>
+          <w:rFonts w:ascii="Calibri" w:eastAsia="Times New Roman" w:hAnsi="Calibri" w:cs="Calibri"/>
+          <w:sz w:val="28"/>
+          <w:szCs w:val="28"/>
+          <w:lang w:eastAsia="pt-PT"/>
+        </w:rPr>
+        <w:t xml:space="preserve">O parser deve estar preparado para percorrer </w:t>
+      </w:r>
+      <w:r>
+        <w:rPr>
+          <w:rFonts w:ascii="Calibri" w:eastAsia="Times New Roman" w:hAnsi="Calibri" w:cs="Calibri"/>
+          <w:sz w:val="28"/>
+          <w:szCs w:val="28"/>
+          <w:lang w:eastAsia="pt-PT"/>
+        </w:rPr>
+        <w:t>uma sequência de caracteres.</w:t>
+      </w:r>
+    </w:p>
+    <w:p>
+      <w:pPr>
+        <w:spacing w:after="0" w:line="240" w:lineRule="auto"/>
+        <w:rPr>
+          <w:rFonts w:ascii="Calibri" w:eastAsia="Times New Roman" w:hAnsi="Calibri" w:cs="Calibri"/>
+          <w:sz w:val="28"/>
+          <w:szCs w:val="28"/>
+          <w:lang w:eastAsia="pt-PT"/>
+        </w:rPr>
+      </w:pPr>
+    </w:p>
+    <w:p>
+      <w:pPr>
+        <w:spacing w:after="0" w:line="240" w:lineRule="auto"/>
+        <w:rPr>
+          <w:rFonts w:ascii="Calibri" w:eastAsia="Times New Roman" w:hAnsi="Calibri" w:cs="Calibri"/>
+          <w:sz w:val="28"/>
+          <w:szCs w:val="28"/>
+          <w:lang w:eastAsia="pt-PT"/>
+        </w:rPr>
+      </w:pPr>
       <w:r>
         <w:rPr>
           <w:rFonts w:ascii="Calibri" w:eastAsia="Times New Roman" w:hAnsi="Calibri" w:cs="Calibri"/>
@@ -147,67 +187,7 @@
           <w:szCs w:val="28"/>
           <w:lang w:eastAsia="pt-PT"/>
         </w:rPr>
-        <w:t xml:space="preserve"> - </w:t>
-      </w:r>
-      <w:r>
-        <w:rPr>
-          <w:rFonts w:ascii="Calibri" w:eastAsia="Times New Roman" w:hAnsi="Calibri" w:cs="Calibri"/>
-          <w:sz w:val="28"/>
-          <w:szCs w:val="28"/>
-          <w:lang w:eastAsia="pt-PT"/>
-        </w:rPr>
-        <w:t xml:space="preserve">O parser deve estar preparado para percorrer </w:t>
-      </w:r>
-      <w:r>
-        <w:rPr>
-          <w:rFonts w:ascii="Calibri" w:eastAsia="Times New Roman" w:hAnsi="Calibri" w:cs="Calibri"/>
-          <w:sz w:val="28"/>
-          <w:szCs w:val="28"/>
-          <w:lang w:eastAsia="pt-PT"/>
-        </w:rPr>
-        <w:t>uma sequência de caracteres.</w:t>
-      </w:r>
-    </w:p>
-    <w:p>
-      <w:pPr>
-        <w:spacing w:after="0" w:line="240" w:lineRule="auto"/>
-        <w:rPr>
-          <w:rFonts w:ascii="Calibri" w:eastAsia="Times New Roman" w:hAnsi="Calibri" w:cs="Calibri"/>
-          <w:sz w:val="28"/>
-          <w:szCs w:val="28"/>
-          <w:lang w:eastAsia="pt-PT"/>
-        </w:rPr>
-      </w:pPr>
-    </w:p>
-    <w:p>
-      <w:pPr>
-        <w:spacing w:after="0" w:line="240" w:lineRule="auto"/>
-        <w:rPr>
-          <w:rFonts w:ascii="Calibri" w:eastAsia="Times New Roman" w:hAnsi="Calibri" w:cs="Calibri"/>
-          <w:sz w:val="28"/>
-          <w:szCs w:val="28"/>
-          <w:lang w:eastAsia="pt-PT"/>
-        </w:rPr>
-      </w:pPr>
-      <w:r>
-        <w:rPr>
-          <w:rFonts w:ascii="Calibri" w:eastAsia="Times New Roman" w:hAnsi="Calibri" w:cs="Calibri"/>
-          <w:b/>
-          <w:sz w:val="28"/>
-          <w:szCs w:val="28"/>
-          <w:lang w:eastAsia="pt-PT"/>
-        </w:rPr>
-        <w:t>PARS.04.02</w:t>
-      </w:r>
-      <w:r>
-        <w:rPr>
-          <w:rFonts w:ascii="Calibri" w:eastAsia="Times New Roman" w:hAnsi="Calibri" w:cs="Calibri"/>
-          <w:b/>
-          <w:sz w:val="28"/>
-          <w:szCs w:val="28"/>
-          <w:lang w:eastAsia="pt-PT"/>
-        </w:rPr>
-        <w:t xml:space="preserve"> - </w:t>
+        <w:t xml:space="preserve">PARS.04.02 - </w:t>
       </w:r>
       <w:r>
         <w:rPr>
@@ -430,17 +410,7 @@
           <w:szCs w:val="28"/>
           <w:lang w:eastAsia="pt-PT"/>
         </w:rPr>
-        <w:t>PARS.04.03</w:t>
-      </w:r>
-      <w:r>
-        <w:rPr>
-          <w:rFonts w:ascii="Calibri" w:eastAsia="Times New Roman" w:hAnsi="Calibri" w:cs="Calibri"/>
-          <w:b/>
-          <w:sz w:val="28"/>
-          <w:szCs w:val="28"/>
-          <w:lang w:eastAsia="pt-PT"/>
-        </w:rPr>
-        <w:t xml:space="preserve"> - </w:t>
+        <w:t xml:space="preserve">PARS.04.03 - </w:t>
       </w:r>
       <w:r>
         <w:rPr>
@@ -481,17 +451,7 @@
           <w:szCs w:val="28"/>
           <w:lang w:eastAsia="pt-PT"/>
         </w:rPr>
-        <w:t>PARS.04.04</w:t>
-      </w:r>
-      <w:r>
-        <w:rPr>
-          <w:rFonts w:ascii="Calibri" w:eastAsia="Times New Roman" w:hAnsi="Calibri" w:cs="Calibri"/>
-          <w:b/>
-          <w:sz w:val="28"/>
-          <w:szCs w:val="28"/>
-          <w:lang w:eastAsia="pt-PT"/>
-        </w:rPr>
-        <w:t xml:space="preserve"> - </w:t>
+        <w:t xml:space="preserve">PARS.04.04 - </w:t>
       </w:r>
       <w:r>
         <w:rPr>
@@ -540,54 +500,101 @@
           <w:szCs w:val="28"/>
           <w:lang w:eastAsia="pt-PT"/>
         </w:rPr>
-        <w:t>PARS.04.05</w:t>
+        <w:t xml:space="preserve">PARS.04.05 - </w:t>
+      </w:r>
+      <w:r>
+        <w:rPr>
+          <w:rFonts w:ascii="Calibri" w:eastAsia="Times New Roman" w:hAnsi="Calibri" w:cs="Calibri"/>
+          <w:sz w:val="28"/>
+          <w:szCs w:val="28"/>
+          <w:lang w:eastAsia="pt-PT"/>
+        </w:rPr>
+        <w:t xml:space="preserve">O parser estar preparado para </w:t>
+      </w:r>
+      <w:r>
+        <w:rPr>
+          <w:rStyle w:val="uficommentbody"/>
+          <w:rFonts w:cstheme="minorHAnsi"/>
+          <w:sz w:val="28"/>
+          <w:szCs w:val="28"/>
+        </w:rPr>
+        <w:t xml:space="preserve">detectar </w:t>
+      </w:r>
+      <w:r>
+        <w:rPr>
+          <w:rStyle w:val="uficommentbody"/>
+          <w:rFonts w:cstheme="minorHAnsi"/>
+          <w:sz w:val="28"/>
+          <w:szCs w:val="28"/>
+        </w:rPr>
+        <w:t xml:space="preserve">conversões </w:t>
+      </w:r>
+      <w:r>
+        <w:rPr>
+          <w:rStyle w:val="a"/>
+          <w:sz w:val="28"/>
+          <w:szCs w:val="28"/>
+        </w:rPr>
+        <w:t>valores de tipos nativos para strings e vice-versa</w:t>
+      </w:r>
+    </w:p>
+    <w:p>
+      <w:pPr>
+        <w:pBdr>
+          <w:bottom w:val="single" w:sz="12" w:space="1" w:color="auto"/>
+        </w:pBdr>
+        <w:spacing w:after="0" w:line="240" w:lineRule="auto"/>
+        <w:rPr>
+          <w:rStyle w:val="a"/>
+          <w:sz w:val="28"/>
+          <w:szCs w:val="28"/>
+        </w:rPr>
+      </w:pPr>
+    </w:p>
+    <w:p>
+      <w:pPr>
+        <w:spacing w:after="0" w:line="240" w:lineRule="auto"/>
+        <w:rPr>
+          <w:rStyle w:val="a"/>
+          <w:b/>
+          <w:sz w:val="28"/>
+          <w:szCs w:val="28"/>
+        </w:rPr>
+      </w:pPr>
+      <w:r>
+        <w:rPr>
+          <w:rStyle w:val="a"/>
+          <w:sz w:val="28"/>
+          <w:szCs w:val="28"/>
+        </w:rPr>
+        <w:t xml:space="preserve">Página de Requisitos </w:t>
+      </w:r>
+      <w:r>
+        <w:rPr>
+          <w:rStyle w:val="a"/>
+          <w:b/>
+          <w:sz w:val="28"/>
+          <w:szCs w:val="28"/>
+        </w:rPr>
+        <w:t xml:space="preserve">FECHADA – </w:t>
+      </w:r>
+      <w:r>
+        <w:rPr>
+          <w:rStyle w:val="a"/>
+          <w:sz w:val="28"/>
+          <w:szCs w:val="28"/>
+        </w:rPr>
+        <w:t xml:space="preserve">data </w:t>
       </w:r>
       <w:bookmarkStart w:id="0" w:name="_GoBack"/>
       <w:bookmarkEnd w:id="0"/>
       <w:r>
         <w:rPr>
-          <w:rFonts w:ascii="Calibri" w:eastAsia="Times New Roman" w:hAnsi="Calibri" w:cs="Calibri"/>
-          <w:b/>
-          <w:sz w:val="28"/>
-          <w:szCs w:val="28"/>
-          <w:lang w:eastAsia="pt-PT"/>
-        </w:rPr>
-        <w:t xml:space="preserve"> - </w:t>
-      </w:r>
-      <w:r>
-        <w:rPr>
-          <w:rFonts w:ascii="Calibri" w:eastAsia="Times New Roman" w:hAnsi="Calibri" w:cs="Calibri"/>
-          <w:sz w:val="28"/>
-          <w:szCs w:val="28"/>
-          <w:lang w:eastAsia="pt-PT"/>
-        </w:rPr>
-        <w:t xml:space="preserve">O parser estar preparado para </w:t>
-      </w:r>
-      <w:r>
-        <w:rPr>
-          <w:rStyle w:val="uficommentbody"/>
-          <w:rFonts w:cstheme="minorHAnsi"/>
-          <w:sz w:val="28"/>
-          <w:szCs w:val="28"/>
-        </w:rPr>
-        <w:t xml:space="preserve">detectar </w:t>
-      </w:r>
-      <w:r>
-        <w:rPr>
-          <w:rStyle w:val="uficommentbody"/>
-          <w:rFonts w:cstheme="minorHAnsi"/>
-          <w:sz w:val="28"/>
-          <w:szCs w:val="28"/>
-        </w:rPr>
-        <w:t xml:space="preserve">conversões </w:t>
-      </w:r>
-      <w:r>
-        <w:rPr>
           <w:rStyle w:val="a"/>
           <w:sz w:val="28"/>
           <w:szCs w:val="28"/>
         </w:rPr>
-        <w:t>valores de tipos nativos para strings e vice-versa</w:t>
+        <w:t>23/05/2013</w:t>
       </w:r>
     </w:p>
     <w:p>

</xml_diff>